<commit_message>
Edits to PS, new assets file, progress picture, and edited description of project
Slowly making Cameron look less terrifying, added list of assets (instead of just having them on a Word doc), added screenshot of progress, and added description for project
</commit_message>
<xml_diff>
--- a/Sources for VIsual.docx
+++ b/Sources for VIsual.docx
@@ -105,6 +105,9 @@
     </w:p>
     <w:p/>
     <w:p>
+      <w:r>
+        <w:t xml:space="preserve">Person sitting on Bench (reference): </w:t>
+      </w:r>
       <w:hyperlink r:id="rId13" w:history="1">
         <w:r>
           <w:rPr>
@@ -119,12 +122,32 @@
     </w:p>
     <w:p/>
     <w:p>
+      <w:r>
+        <w:t xml:space="preserve">Jersey: </w:t>
+      </w:r>
       <w:hyperlink r:id="rId14" w:history="1">
         <w:r>
           <w:rPr>
             <w:rStyle w:val="Hyperlink"/>
           </w:rPr>
           <w:t>https://k1025.com/ferris-bueller-red-wings-jersey/</w:t>
+        </w:r>
+      </w:hyperlink>
+      <w:r>
+        <w:t xml:space="preserve"> </w:t>
+      </w:r>
+    </w:p>
+    <w:p/>
+    <w:p>
+      <w:r>
+        <w:t xml:space="preserve">Eyes Looking Down: </w:t>
+      </w:r>
+      <w:hyperlink r:id="rId15" w:history="1">
+        <w:r>
+          <w:rPr>
+            <w:rStyle w:val="Hyperlink"/>
+          </w:rPr>
+          <w:t>https://www.pinterest.com/pin/174655291779838682/</w:t>
         </w:r>
       </w:hyperlink>
       <w:r>

</xml_diff>